<commit_message>
Fix GitHub Pages issue
</commit_message>
<xml_diff>
--- a/text/reaction.docx
+++ b/text/reaction.docx
@@ -1,6 +1,6 @@
 
 <file path=word/document.xml><?xml version="1.0" encoding="utf-8"?>
-<w:document xmlns:wpc="http://schemas.microsoft.com/office/word/2010/wordprocessingCanvas" xmlns:cx="http://schemas.microsoft.com/office/drawing/2014/chartex" xmlns:cx1="http://schemas.microsoft.com/office/drawing/2015/9/8/chartex" xmlns:cx2="http://schemas.microsoft.com/office/drawing/2015/10/21/chartex" xmlns:cx3="http://schemas.microsoft.com/office/drawing/2016/5/9/chartex" xmlns:cx4="http://schemas.microsoft.com/office/drawing/2016/5/10/chartex" xmlns:cx5="http://schemas.microsoft.com/office/drawing/2016/5/11/chartex" xmlns:cx6="http://schemas.microsoft.com/office/drawing/2016/5/12/chartex" xmlns:cx7="http://schemas.microsoft.com/office/drawing/2016/5/13/chartex" xmlns:cx8="http://schemas.microsoft.com/office/drawing/2016/5/14/chartex" xmlns:mc="http://schemas.openxmlformats.org/markup-compatibility/2006" xmlns:aink="http://schemas.microsoft.com/office/drawing/2016/ink" xmlns:am3d="http://schemas.microsoft.com/office/drawing/2017/model3d" xmlns:o="urn:schemas-microsoft-com:office:office" xmlns:oel="http://schemas.microsoft.com/office/2019/extlst" xmlns:r="http://schemas.openxmlformats.org/officeDocument/2006/relationships" xmlns:m="http://schemas.openxmlformats.org/officeDocument/2006/math" xmlns:v="urn:schemas-microsoft-com:vml" xmlns:wp14="http://schemas.microsoft.com/office/word/2010/wordprocessingDrawing" xmlns:wp="http://schemas.openxmlformats.org/drawingml/2006/wordprocessingDrawing" xmlns:w10="urn:schemas-microsoft-com:office:word" xmlns:w="http://schemas.openxmlformats.org/wordprocessingml/2006/main" xmlns:w14="http://schemas.microsoft.com/office/word/2010/wordml" xmlns:w15="http://schemas.microsoft.com/office/word/2012/wordml" xmlns:w16cex="http://schemas.microsoft.com/office/word/2018/wordml/cex" xmlns:w16cid="http://schemas.microsoft.com/office/word/2016/wordml/cid" xmlns:w16="http://schemas.microsoft.com/office/word/2018/wordml" xmlns:w16du="http://schemas.microsoft.com/office/word/2023/wordml/word16du" xmlns:w16sdtdh="http://schemas.microsoft.com/office/word/2020/wordml/sdtdatahash" xmlns:w16se="http://schemas.microsoft.com/office/word/2015/wordml/symex" xmlns:wpg="http://schemas.microsoft.com/office/word/2010/wordprocessingGroup" xmlns:wpi="http://schemas.microsoft.com/office/word/2010/wordprocessingInk" xmlns:wne="http://schemas.microsoft.com/office/word/2006/wordml" xmlns:wps="http://schemas.microsoft.com/office/word/2010/wordprocessingShape" mc:Ignorable="w14 w15 w16se w16cid w16 w16cex w16sdtdh w16du wp14">
+<w:document xmlns:wpc="http://schemas.microsoft.com/office/word/2010/wordprocessingCanvas" xmlns:cx="http://schemas.microsoft.com/office/drawing/2014/chartex" xmlns:cx1="http://schemas.microsoft.com/office/drawing/2015/9/8/chartex" xmlns:cx2="http://schemas.microsoft.com/office/drawing/2015/10/21/chartex" xmlns:cx3="http://schemas.microsoft.com/office/drawing/2016/5/9/chartex" xmlns:cx4="http://schemas.microsoft.com/office/drawing/2016/5/10/chartex" xmlns:cx5="http://schemas.microsoft.com/office/drawing/2016/5/11/chartex" xmlns:cx6="http://schemas.microsoft.com/office/drawing/2016/5/12/chartex" xmlns:cx7="http://schemas.microsoft.com/office/drawing/2016/5/13/chartex" xmlns:cx8="http://schemas.microsoft.com/office/drawing/2016/5/14/chartex" xmlns:mc="http://schemas.openxmlformats.org/markup-compatibility/2006" xmlns:aink="http://schemas.microsoft.com/office/drawing/2016/ink" xmlns:am3d="http://schemas.microsoft.com/office/drawing/2017/model3d" xmlns:o="urn:schemas-microsoft-com:office:office" xmlns:oel="http://schemas.microsoft.com/office/2019/extlst" xmlns:r="http://schemas.openxmlformats.org/officeDocument/2006/relationships" xmlns:m="http://schemas.openxmlformats.org/officeDocument/2006/math" xmlns:v="urn:schemas-microsoft-com:vml" xmlns:wp14="http://schemas.microsoft.com/office/word/2010/wordprocessingDrawing" xmlns:wp="http://schemas.openxmlformats.org/drawingml/2006/wordprocessingDrawing" xmlns:w10="urn:schemas-microsoft-com:office:word" xmlns:w="http://schemas.openxmlformats.org/wordprocessingml/2006/main" xmlns:w14="http://schemas.microsoft.com/office/word/2010/wordml" xmlns:w15="http://schemas.microsoft.com/office/word/2012/wordml" xmlns:w16cex="http://schemas.microsoft.com/office/word/2018/wordml/cex" xmlns:w16cid="http://schemas.microsoft.com/office/word/2016/wordml/cid" xmlns:w16="http://schemas.microsoft.com/office/word/2018/wordml" xmlns:w16du="http://schemas.microsoft.com/office/word/2023/wordml/word16du" xmlns:w16sdtdh="http://schemas.microsoft.com/office/word/2020/wordml/sdtdatahash" xmlns:w16sdtfl="http://schemas.microsoft.com/office/word/2024/wordml/sdtformatlock" xmlns:w16se="http://schemas.microsoft.com/office/word/2015/wordml/symex" xmlns:wpg="http://schemas.microsoft.com/office/word/2010/wordprocessingGroup" xmlns:wpi="http://schemas.microsoft.com/office/word/2010/wordprocessingInk" xmlns:wne="http://schemas.microsoft.com/office/word/2006/wordml" xmlns:wps="http://schemas.microsoft.com/office/word/2010/wordprocessingShape" mc:Ignorable="w14 w15 w16se w16cid w16 w16cex w16sdtdh w16sdtfl w16du wp14">
   <w:body>
     <w:p>
       <w:pPr>
@@ -778,84 +778,10 @@
       <w:r>
         <w:rPr>
           <w:rFonts w:ascii="Calibri" w:hAnsi="Calibri" w:cs="Calibri"/>
-        </w:rPr>
-        <w:t>Reactive Measures</w:t>
-      </w:r>
-      <w:r>
-        <w:rPr>
-          <w:rFonts w:ascii="Calibri" w:hAnsi="Calibri" w:cs="Calibri"/>
-        </w:rPr>
-        <w:t>:</w:t>
-      </w:r>
-    </w:p>
-    <w:p>
-      <w:pPr>
-        <w:rPr>
-          <w:rFonts w:ascii="Calibri" w:hAnsi="Calibri" w:cs="Calibri"/>
-        </w:rPr>
-      </w:pPr>
-      <w:r>
-        <w:rPr>
-          <w:rFonts w:ascii="Calibri" w:hAnsi="Calibri" w:cs="Calibri"/>
-        </w:rPr>
-        <w:t xml:space="preserve">1. </w:t>
-      </w:r>
-      <w:r>
-        <w:rPr>
-          <w:rFonts w:ascii="Calibri" w:hAnsi="Calibri" w:cs="Calibri"/>
-        </w:rPr>
-        <w:t>W</w:t>
-      </w:r>
-      <w:r>
-        <w:rPr>
-          <w:rFonts w:ascii="Calibri" w:hAnsi="Calibri" w:cs="Calibri"/>
-        </w:rPr>
-        <w:t xml:space="preserve">ear </w:t>
-      </w:r>
-      <w:r>
-        <w:rPr>
-          <w:rFonts w:ascii="Calibri" w:hAnsi="Calibri" w:cs="Calibri"/>
-        </w:rPr>
-        <w:t xml:space="preserve">a </w:t>
-      </w:r>
-      <w:r>
-        <w:rPr>
-          <w:rFonts w:ascii="Calibri" w:hAnsi="Calibri" w:cs="Calibri"/>
-        </w:rPr>
-        <w:t>N95 mask</w:t>
-      </w:r>
-      <w:r>
-        <w:rPr>
-          <w:rFonts w:ascii="Calibri" w:hAnsi="Calibri" w:cs="Calibri"/>
-        </w:rPr>
-        <w:t xml:space="preserve"> </w:t>
-      </w:r>
-      <w:r>
-        <w:rPr>
-          <w:rFonts w:ascii="Calibri" w:hAnsi="Calibri" w:cs="Calibri"/>
-        </w:rPr>
-        <w:t xml:space="preserve">properly </w:t>
-      </w:r>
-      <w:r>
-        <w:rPr>
-          <w:rFonts w:ascii="Calibri" w:hAnsi="Calibri" w:cs="Calibri"/>
-        </w:rPr>
-        <w:t>(instruction attached).</w:t>
-      </w:r>
-    </w:p>
-    <w:p>
-      <w:pPr>
-        <w:rPr>
-          <w:rFonts w:ascii="Calibri" w:hAnsi="Calibri" w:cs="Calibri"/>
-        </w:rPr>
-      </w:pPr>
-      <w:r>
-        <w:rPr>
-          <w:rFonts w:ascii="Calibri" w:hAnsi="Calibri" w:cs="Calibri"/>
           <w:noProof/>
         </w:rPr>
         <w:drawing>
-          <wp:inline distT="0" distB="0" distL="0" distR="0" wp14:anchorId="720B14A1" wp14:editId="300A8C6A">
+          <wp:inline distT="0" distB="0" distL="0" distR="0" wp14:anchorId="5260D2CC" wp14:editId="6783C010">
             <wp:extent cx="2637692" cy="2018849"/>
             <wp:effectExtent l="0" t="0" r="4445" b="635"/>
             <wp:docPr id="702900404" name="Picture 1" descr="A person wearing a mask&#10;&#10;Description automatically generated"/>
@@ -907,6 +833,87 @@
         <w:rPr>
           <w:rFonts w:ascii="Calibri" w:hAnsi="Calibri" w:cs="Calibri"/>
         </w:rPr>
+        <w:t>Reactive Measures</w:t>
+      </w:r>
+      <w:r>
+        <w:rPr>
+          <w:rFonts w:ascii="Calibri" w:hAnsi="Calibri" w:cs="Calibri"/>
+        </w:rPr>
+        <w:t>:</w:t>
+      </w:r>
+    </w:p>
+    <w:p>
+      <w:pPr>
+        <w:rPr>
+          <w:rFonts w:ascii="Calibri" w:hAnsi="Calibri" w:cs="Calibri"/>
+        </w:rPr>
+      </w:pPr>
+      <w:r>
+        <w:rPr>
+          <w:rFonts w:ascii="Calibri" w:hAnsi="Calibri" w:cs="Calibri"/>
+        </w:rPr>
+        <w:t xml:space="preserve">1. </w:t>
+      </w:r>
+      <w:r>
+        <w:rPr>
+          <w:rFonts w:ascii="Calibri" w:hAnsi="Calibri" w:cs="Calibri"/>
+        </w:rPr>
+        <w:t>W</w:t>
+      </w:r>
+      <w:r>
+        <w:rPr>
+          <w:rFonts w:ascii="Calibri" w:hAnsi="Calibri" w:cs="Calibri"/>
+        </w:rPr>
+        <w:t xml:space="preserve">ear </w:t>
+      </w:r>
+      <w:r>
+        <w:rPr>
+          <w:rFonts w:ascii="Calibri" w:hAnsi="Calibri" w:cs="Calibri"/>
+        </w:rPr>
+        <w:t xml:space="preserve">a </w:t>
+      </w:r>
+      <w:r>
+        <w:rPr>
+          <w:rFonts w:ascii="Calibri" w:hAnsi="Calibri" w:cs="Calibri"/>
+        </w:rPr>
+        <w:t>N95 mask</w:t>
+      </w:r>
+      <w:r>
+        <w:rPr>
+          <w:rFonts w:ascii="Calibri" w:hAnsi="Calibri" w:cs="Calibri"/>
+        </w:rPr>
+        <w:t xml:space="preserve"> </w:t>
+      </w:r>
+      <w:r>
+        <w:rPr>
+          <w:rFonts w:ascii="Calibri" w:hAnsi="Calibri" w:cs="Calibri"/>
+        </w:rPr>
+        <w:t xml:space="preserve">properly </w:t>
+      </w:r>
+      <w:r>
+        <w:rPr>
+          <w:rFonts w:ascii="Calibri" w:hAnsi="Calibri" w:cs="Calibri"/>
+        </w:rPr>
+        <w:t>(instruction attached).</w:t>
+      </w:r>
+    </w:p>
+    <w:p>
+      <w:pPr>
+        <w:rPr>
+          <w:rFonts w:ascii="Calibri" w:hAnsi="Calibri" w:cs="Calibri"/>
+        </w:rPr>
+      </w:pPr>
+    </w:p>
+    <w:p>
+      <w:pPr>
+        <w:rPr>
+          <w:rFonts w:ascii="Calibri" w:hAnsi="Calibri" w:cs="Calibri"/>
+        </w:rPr>
+      </w:pPr>
+      <w:r>
+        <w:rPr>
+          <w:rFonts w:ascii="Calibri" w:hAnsi="Calibri" w:cs="Calibri"/>
+        </w:rPr>
         <w:t xml:space="preserve">2. </w:t>
       </w:r>
       <w:r>
@@ -1004,7 +1011,7 @@
     <w:p>
       <w:pPr>
         <w:rPr>
-          <w:rFonts w:ascii="Calibri" w:hAnsi="Calibri" w:cs="Calibri" w:hint="eastAsia"/>
+          <w:rFonts w:ascii="Calibri" w:hAnsi="Calibri" w:cs="Calibri"/>
         </w:rPr>
       </w:pPr>
       <w:r>
@@ -1046,7 +1053,6 @@
         <w:rPr>
           <w:rFonts w:hint="eastAsia"/>
         </w:rPr>
-        <w:lastRenderedPageBreak/>
         <w:t>References</w:t>
       </w:r>
       <w:r>
@@ -1201,13 +1207,7 @@
     <w:p/>
     <w:p/>
     <w:p/>
-    <w:p>
-      <w:pPr>
-        <w:rPr>
-          <w:rFonts w:hint="eastAsia"/>
-        </w:rPr>
-      </w:pPr>
-    </w:p>
+    <w:p/>
     <w:sectPr>
       <w:pgSz w:w="12240" w:h="15840"/>
       <w:pgMar w:top="1440" w:right="1440" w:bottom="1440" w:left="1440" w:header="720" w:footer="720" w:gutter="0"/>
@@ -1219,7 +1219,7 @@
 </file>
 
 <file path=word/numbering.xml><?xml version="1.0" encoding="utf-8"?>
-<w:numbering xmlns:wpc="http://schemas.microsoft.com/office/word/2010/wordprocessingCanvas" xmlns:cx="http://schemas.microsoft.com/office/drawing/2014/chartex" xmlns:cx1="http://schemas.microsoft.com/office/drawing/2015/9/8/chartex" xmlns:cx2="http://schemas.microsoft.com/office/drawing/2015/10/21/chartex" xmlns:cx3="http://schemas.microsoft.com/office/drawing/2016/5/9/chartex" xmlns:cx4="http://schemas.microsoft.com/office/drawing/2016/5/10/chartex" xmlns:cx5="http://schemas.microsoft.com/office/drawing/2016/5/11/chartex" xmlns:cx6="http://schemas.microsoft.com/office/drawing/2016/5/12/chartex" xmlns:cx7="http://schemas.microsoft.com/office/drawing/2016/5/13/chartex" xmlns:cx8="http://schemas.microsoft.com/office/drawing/2016/5/14/chartex" xmlns:mc="http://schemas.openxmlformats.org/markup-compatibility/2006" xmlns:aink="http://schemas.microsoft.com/office/drawing/2016/ink" xmlns:am3d="http://schemas.microsoft.com/office/drawing/2017/model3d" xmlns:o="urn:schemas-microsoft-com:office:office" xmlns:oel="http://schemas.microsoft.com/office/2019/extlst" xmlns:r="http://schemas.openxmlformats.org/officeDocument/2006/relationships" xmlns:m="http://schemas.openxmlformats.org/officeDocument/2006/math" xmlns:v="urn:schemas-microsoft-com:vml" xmlns:wp14="http://schemas.microsoft.com/office/word/2010/wordprocessingDrawing" xmlns:wp="http://schemas.openxmlformats.org/drawingml/2006/wordprocessingDrawing" xmlns:w10="urn:schemas-microsoft-com:office:word" xmlns:w="http://schemas.openxmlformats.org/wordprocessingml/2006/main" xmlns:w14="http://schemas.microsoft.com/office/word/2010/wordml" xmlns:w15="http://schemas.microsoft.com/office/word/2012/wordml" xmlns:w16cex="http://schemas.microsoft.com/office/word/2018/wordml/cex" xmlns:w16cid="http://schemas.microsoft.com/office/word/2016/wordml/cid" xmlns:w16="http://schemas.microsoft.com/office/word/2018/wordml" xmlns:w16du="http://schemas.microsoft.com/office/word/2023/wordml/word16du" xmlns:w16sdtdh="http://schemas.microsoft.com/office/word/2020/wordml/sdtdatahash" xmlns:w16se="http://schemas.microsoft.com/office/word/2015/wordml/symex" xmlns:wpg="http://schemas.microsoft.com/office/word/2010/wordprocessingGroup" xmlns:wpi="http://schemas.microsoft.com/office/word/2010/wordprocessingInk" xmlns:wne="http://schemas.microsoft.com/office/word/2006/wordml" xmlns:wps="http://schemas.microsoft.com/office/word/2010/wordprocessingShape" mc:Ignorable="w14 w15 w16se w16cid w16 w16cex w16sdtdh w16du wp14">
+<w:numbering xmlns:wpc="http://schemas.microsoft.com/office/word/2010/wordprocessingCanvas" xmlns:cx="http://schemas.microsoft.com/office/drawing/2014/chartex" xmlns:cx1="http://schemas.microsoft.com/office/drawing/2015/9/8/chartex" xmlns:cx2="http://schemas.microsoft.com/office/drawing/2015/10/21/chartex" xmlns:cx3="http://schemas.microsoft.com/office/drawing/2016/5/9/chartex" xmlns:cx4="http://schemas.microsoft.com/office/drawing/2016/5/10/chartex" xmlns:cx5="http://schemas.microsoft.com/office/drawing/2016/5/11/chartex" xmlns:cx6="http://schemas.microsoft.com/office/drawing/2016/5/12/chartex" xmlns:cx7="http://schemas.microsoft.com/office/drawing/2016/5/13/chartex" xmlns:cx8="http://schemas.microsoft.com/office/drawing/2016/5/14/chartex" xmlns:mc="http://schemas.openxmlformats.org/markup-compatibility/2006" xmlns:aink="http://schemas.microsoft.com/office/drawing/2016/ink" xmlns:am3d="http://schemas.microsoft.com/office/drawing/2017/model3d" xmlns:o="urn:schemas-microsoft-com:office:office" xmlns:oel="http://schemas.microsoft.com/office/2019/extlst" xmlns:r="http://schemas.openxmlformats.org/officeDocument/2006/relationships" xmlns:m="http://schemas.openxmlformats.org/officeDocument/2006/math" xmlns:v="urn:schemas-microsoft-com:vml" xmlns:wp14="http://schemas.microsoft.com/office/word/2010/wordprocessingDrawing" xmlns:wp="http://schemas.openxmlformats.org/drawingml/2006/wordprocessingDrawing" xmlns:w10="urn:schemas-microsoft-com:office:word" xmlns:w="http://schemas.openxmlformats.org/wordprocessingml/2006/main" xmlns:w14="http://schemas.microsoft.com/office/word/2010/wordml" xmlns:w15="http://schemas.microsoft.com/office/word/2012/wordml" xmlns:w16cex="http://schemas.microsoft.com/office/word/2018/wordml/cex" xmlns:w16cid="http://schemas.microsoft.com/office/word/2016/wordml/cid" xmlns:w16="http://schemas.microsoft.com/office/word/2018/wordml" xmlns:w16du="http://schemas.microsoft.com/office/word/2023/wordml/word16du" xmlns:w16sdtdh="http://schemas.microsoft.com/office/word/2020/wordml/sdtdatahash" xmlns:w16sdtfl="http://schemas.microsoft.com/office/word/2024/wordml/sdtformatlock" xmlns:w16se="http://schemas.microsoft.com/office/word/2015/wordml/symex" xmlns:wpg="http://schemas.microsoft.com/office/word/2010/wordprocessingGroup" xmlns:wpi="http://schemas.microsoft.com/office/word/2010/wordprocessingInk" xmlns:wne="http://schemas.microsoft.com/office/word/2006/wordml" xmlns:wps="http://schemas.microsoft.com/office/word/2010/wordprocessingShape" mc:Ignorable="w14 w15 w16se w16cid w16 w16cex w16sdtdh w16sdtfl w16du wp14">
   <w:abstractNum w:abstractNumId="0" w15:restartNumberingAfterBreak="0">
     <w:nsid w:val="44164756"/>
     <w:multiLevelType w:val="hybridMultilevel"/>
@@ -1456,7 +1456,7 @@
 </file>
 
 <file path=word/styles.xml><?xml version="1.0" encoding="utf-8"?>
-<w:styles xmlns:mc="http://schemas.openxmlformats.org/markup-compatibility/2006" xmlns:r="http://schemas.openxmlformats.org/officeDocument/2006/relationships" xmlns:w="http://schemas.openxmlformats.org/wordprocessingml/2006/main" xmlns:w14="http://schemas.microsoft.com/office/word/2010/wordml" xmlns:w15="http://schemas.microsoft.com/office/word/2012/wordml" xmlns:w16cex="http://schemas.microsoft.com/office/word/2018/wordml/cex" xmlns:w16cid="http://schemas.microsoft.com/office/word/2016/wordml/cid" xmlns:w16="http://schemas.microsoft.com/office/word/2018/wordml" xmlns:w16du="http://schemas.microsoft.com/office/word/2023/wordml/word16du" xmlns:w16sdtdh="http://schemas.microsoft.com/office/word/2020/wordml/sdtdatahash" xmlns:w16se="http://schemas.microsoft.com/office/word/2015/wordml/symex" mc:Ignorable="w14 w15 w16se w16cid w16 w16cex w16sdtdh w16du">
+<w:styles xmlns:mc="http://schemas.openxmlformats.org/markup-compatibility/2006" xmlns:r="http://schemas.openxmlformats.org/officeDocument/2006/relationships" xmlns:w="http://schemas.openxmlformats.org/wordprocessingml/2006/main" xmlns:w14="http://schemas.microsoft.com/office/word/2010/wordml" xmlns:w15="http://schemas.microsoft.com/office/word/2012/wordml" xmlns:w16cex="http://schemas.microsoft.com/office/word/2018/wordml/cex" xmlns:w16cid="http://schemas.microsoft.com/office/word/2016/wordml/cid" xmlns:w16="http://schemas.microsoft.com/office/word/2018/wordml" xmlns:w16du="http://schemas.microsoft.com/office/word/2023/wordml/word16du" xmlns:w16sdtdh="http://schemas.microsoft.com/office/word/2020/wordml/sdtdatahash" xmlns:w16sdtfl="http://schemas.microsoft.com/office/word/2024/wordml/sdtformatlock" xmlns:w16se="http://schemas.microsoft.com/office/word/2015/wordml/symex" mc:Ignorable="w14 w15 w16se w16cid w16 w16cex w16sdtdh w16sdtfl w16du">
   <w:docDefaults>
     <w:rPrDefault>
       <w:rPr>

</xml_diff>